<commit_message>
2,3 part for BA
</commit_message>
<xml_diff>
--- a/docs/PMIS_MANIFEST.docx
+++ b/docs/PMIS_MANIFEST.docx
@@ -104,6 +104,11 @@
       </w:r>
     </w:p>
     <w:p>
+      <w:pPr>
+        <w:rPr>
+          <w:lang w:val="en-US"/>
+        </w:rPr>
+      </w:pPr>
       <w:r>
         <w:t xml:space="preserve">Разработать информационную систему управления проектами для начинающих специалистов, с целью помочь им реализовать свои идеи, научиться работать в команде, </w:t>
       </w:r>
@@ -147,118 +152,17 @@
         </w:numPr>
       </w:pPr>
       <w:r>
-        <w:t>Описание системы</w:t>
-      </w:r>
-    </w:p>
-    <w:p>
-      <w:pPr>
-        <w:pStyle w:val="a7"/>
-        <w:numPr>
-          <w:ilvl w:val="0"/>
-          <w:numId w:val="5"/>
-        </w:numPr>
-        <w:tabs>
-          <w:tab w:val="left" w:pos="993"/>
-        </w:tabs>
-        <w:ind w:left="0" w:firstLine="709"/>
-        <w:jc w:val="both"/>
-      </w:pPr>
-      <w:r>
-        <w:t>Регистрация</w:t>
-      </w:r>
-      <w:r>
-        <w:t>, аутентификация и авторизация пользователей;</w:t>
-      </w:r>
-    </w:p>
-    <w:p>
-      <w:pPr>
-        <w:pStyle w:val="a7"/>
-        <w:numPr>
-          <w:ilvl w:val="0"/>
-          <w:numId w:val="5"/>
-        </w:numPr>
-        <w:tabs>
-          <w:tab w:val="left" w:pos="993"/>
-        </w:tabs>
-        <w:ind w:left="0" w:firstLine="709"/>
-        <w:jc w:val="both"/>
-      </w:pPr>
-      <w:r>
-        <w:t>Функционал для пользователя системы;</w:t>
-      </w:r>
-    </w:p>
-    <w:p>
-      <w:pPr>
-        <w:pStyle w:val="a7"/>
-        <w:numPr>
-          <w:ilvl w:val="0"/>
-          <w:numId w:val="5"/>
-        </w:numPr>
-        <w:tabs>
-          <w:tab w:val="left" w:pos="993"/>
-        </w:tabs>
-        <w:ind w:left="0" w:firstLine="709"/>
-        <w:jc w:val="both"/>
-      </w:pPr>
-      <w:r>
-        <w:t>Функционал для администратора проекта;</w:t>
-      </w:r>
-    </w:p>
-    <w:p>
-      <w:pPr>
-        <w:pStyle w:val="a7"/>
-        <w:numPr>
-          <w:ilvl w:val="0"/>
-          <w:numId w:val="5"/>
-        </w:numPr>
-        <w:tabs>
-          <w:tab w:val="left" w:pos="993"/>
-        </w:tabs>
-        <w:ind w:left="0" w:firstLine="709"/>
-        <w:jc w:val="both"/>
-      </w:pPr>
-      <w:r>
-        <w:t xml:space="preserve">Функционал </w:t>
-      </w:r>
-      <w:r>
-        <w:t>для участника проекта;</w:t>
-      </w:r>
-    </w:p>
-    <w:p>
-      <w:pPr>
-        <w:pStyle w:val="a7"/>
-        <w:numPr>
-          <w:ilvl w:val="0"/>
-          <w:numId w:val="5"/>
-        </w:numPr>
-        <w:tabs>
-          <w:tab w:val="left" w:pos="993"/>
-        </w:tabs>
-        <w:ind w:left="0" w:firstLine="709"/>
-        <w:jc w:val="both"/>
-      </w:pPr>
-      <w:r>
-        <w:t>Функционал для проекта;</w:t>
-      </w:r>
-    </w:p>
-    <w:p>
-      <w:pPr>
-        <w:pStyle w:val="a7"/>
-        <w:numPr>
-          <w:ilvl w:val="0"/>
-          <w:numId w:val="5"/>
-        </w:numPr>
-        <w:tabs>
-          <w:tab w:val="left" w:pos="993"/>
-        </w:tabs>
-        <w:ind w:left="0" w:firstLine="709"/>
-        <w:jc w:val="both"/>
-      </w:pPr>
-      <w:r>
-        <w:t>Функционал оплаты подписки</w:t>
-      </w:r>
-      <w:r>
-        <w:t>.</w:t>
+        <w:t>Бизнес требования (цели) – зачем?</w:t>
+      </w:r>
+    </w:p>
+    <w:p>
+      <w:r>
+        <w:t>Автоматизировать процесс планирования, разработки и поддержки проекта (собрать все инструменты для этого в рамках 1 системы и сделать их пользование удобным: доступным, понятным, лёгким, визуально приятным);</w:t>
+      </w:r>
+    </w:p>
+    <w:p>
+      <w:r>
+        <w:t>Помочь начинающим специалистам реализовывать свои идеи, работать в команде, совершенствовать свои навыки и обмениваться опытом.</w:t>
       </w:r>
     </w:p>
     <w:p>
@@ -270,102 +174,129 @@
         </w:numPr>
       </w:pPr>
       <w:r>
-        <w:t>Типы пользователей</w:t>
-      </w:r>
-    </w:p>
-    <w:p>
-      <w:pPr>
-        <w:pStyle w:val="a7"/>
-        <w:numPr>
-          <w:ilvl w:val="0"/>
-          <w:numId w:val="7"/>
-        </w:numPr>
-        <w:tabs>
-          <w:tab w:val="left" w:pos="993"/>
-        </w:tabs>
-        <w:ind w:left="0" w:firstLine="709"/>
-        <w:jc w:val="both"/>
-      </w:pPr>
-      <w:r>
-        <w:t>Пользователь</w:t>
-      </w:r>
-      <w:r>
-        <w:t xml:space="preserve"> системы</w:t>
-      </w:r>
-      <w:r>
-        <w:t xml:space="preserve"> – любой зарегистрированный участник системы;</w:t>
-      </w:r>
-    </w:p>
-    <w:p>
-      <w:pPr>
-        <w:pStyle w:val="a7"/>
-        <w:numPr>
-          <w:ilvl w:val="0"/>
-          <w:numId w:val="7"/>
-        </w:numPr>
-        <w:tabs>
-          <w:tab w:val="left" w:pos="993"/>
-        </w:tabs>
-        <w:ind w:left="0" w:firstLine="709"/>
-        <w:jc w:val="both"/>
-      </w:pPr>
-      <w:r>
-        <w:t>Менеджер</w:t>
-      </w:r>
-      <w:r>
-        <w:t xml:space="preserve"> системы</w:t>
-      </w:r>
-      <w:r>
-        <w:t xml:space="preserve"> – особый тип пользователя, имеющий доступ ко всем метрикам</w:t>
-      </w:r>
-      <w:r>
-        <w:t xml:space="preserve"> </w:t>
-      </w:r>
-      <w:r>
-        <w:t>проекта и</w:t>
-      </w:r>
-      <w:r>
-        <w:t xml:space="preserve"> некоторым данным</w:t>
-      </w:r>
-      <w:r>
-        <w:t xml:space="preserve"> пользователей, но неспособный изменять их;</w:t>
-      </w:r>
-    </w:p>
-    <w:p>
-      <w:pPr>
-        <w:pStyle w:val="a7"/>
-        <w:numPr>
-          <w:ilvl w:val="0"/>
-          <w:numId w:val="7"/>
-        </w:numPr>
-        <w:tabs>
-          <w:tab w:val="left" w:pos="993"/>
-        </w:tabs>
-        <w:ind w:left="0" w:firstLine="709"/>
-        <w:jc w:val="both"/>
-      </w:pPr>
-      <w:r>
-        <w:t>Администратор системы – особый тип пользователя с расширенными правами менеджера, которому доступно изменение критических данных в системе;</w:t>
-      </w:r>
-    </w:p>
-    <w:p>
-      <w:pPr>
-        <w:pStyle w:val="a7"/>
-        <w:numPr>
-          <w:ilvl w:val="0"/>
-          <w:numId w:val="7"/>
-        </w:numPr>
-        <w:tabs>
-          <w:tab w:val="left" w:pos="993"/>
-        </w:tabs>
-        <w:ind w:left="0" w:firstLine="709"/>
-        <w:jc w:val="both"/>
-      </w:pPr>
-      <w:r>
-        <w:t>Участник проекта – пользователь, присоединившийся к проекту, котор</w:t>
-      </w:r>
-      <w:r>
-        <w:t>ому от администратора проекта может быть присвоена формальная должность, исходя из его обязанностей</w:t>
+        <w:t>Заинтересованные лица</w:t>
+      </w:r>
+    </w:p>
+    <w:p>
+      <w:pPr>
+        <w:pStyle w:val="a7"/>
+        <w:numPr>
+          <w:ilvl w:val="0"/>
+          <w:numId w:val="29"/>
+        </w:numPr>
+        <w:tabs>
+          <w:tab w:val="left" w:pos="1134"/>
+        </w:tabs>
+        <w:ind w:left="0" w:firstLine="709"/>
+        <w:jc w:val="both"/>
+      </w:pPr>
+      <w:r>
+        <w:t>Заказчик;</w:t>
+      </w:r>
+    </w:p>
+    <w:p>
+      <w:pPr>
+        <w:pStyle w:val="a7"/>
+        <w:numPr>
+          <w:ilvl w:val="0"/>
+          <w:numId w:val="29"/>
+        </w:numPr>
+        <w:tabs>
+          <w:tab w:val="left" w:pos="1134"/>
+        </w:tabs>
+        <w:ind w:left="0" w:firstLine="709"/>
+        <w:jc w:val="both"/>
+      </w:pPr>
+      <w:r>
+        <w:t>Владелец;</w:t>
+      </w:r>
+    </w:p>
+    <w:p>
+      <w:pPr>
+        <w:pStyle w:val="a7"/>
+        <w:numPr>
+          <w:ilvl w:val="0"/>
+          <w:numId w:val="29"/>
+        </w:numPr>
+        <w:tabs>
+          <w:tab w:val="left" w:pos="1134"/>
+        </w:tabs>
+        <w:ind w:left="0" w:firstLine="709"/>
+        <w:jc w:val="both"/>
+      </w:pPr>
+      <w:r>
+        <w:t>Бизнес-аналитик;</w:t>
+      </w:r>
+    </w:p>
+    <w:p>
+      <w:pPr>
+        <w:pStyle w:val="a7"/>
+        <w:numPr>
+          <w:ilvl w:val="0"/>
+          <w:numId w:val="29"/>
+        </w:numPr>
+        <w:tabs>
+          <w:tab w:val="left" w:pos="1134"/>
+        </w:tabs>
+        <w:ind w:left="0" w:firstLine="709"/>
+        <w:jc w:val="both"/>
+      </w:pPr>
+      <w:r>
+        <w:t>Разработчик;</w:t>
+      </w:r>
+    </w:p>
+    <w:p>
+      <w:pPr>
+        <w:pStyle w:val="a7"/>
+        <w:numPr>
+          <w:ilvl w:val="0"/>
+          <w:numId w:val="29"/>
+        </w:numPr>
+        <w:tabs>
+          <w:tab w:val="left" w:pos="1134"/>
+        </w:tabs>
+        <w:ind w:left="0" w:firstLine="709"/>
+        <w:jc w:val="both"/>
+      </w:pPr>
+      <w:r>
+        <w:t>Дизайнер;</w:t>
+      </w:r>
+    </w:p>
+    <w:p>
+      <w:pPr>
+        <w:pStyle w:val="a7"/>
+        <w:numPr>
+          <w:ilvl w:val="0"/>
+          <w:numId w:val="29"/>
+        </w:numPr>
+        <w:tabs>
+          <w:tab w:val="left" w:pos="1134"/>
+        </w:tabs>
+        <w:ind w:left="0" w:firstLine="709"/>
+        <w:jc w:val="both"/>
+      </w:pPr>
+      <w:r>
+        <w:t>Архитектор;</w:t>
+      </w:r>
+    </w:p>
+    <w:p>
+      <w:pPr>
+        <w:pStyle w:val="a7"/>
+        <w:numPr>
+          <w:ilvl w:val="0"/>
+          <w:numId w:val="29"/>
+        </w:numPr>
+        <w:tabs>
+          <w:tab w:val="left" w:pos="1134"/>
+        </w:tabs>
+        <w:ind w:left="0" w:firstLine="709"/>
+        <w:jc w:val="both"/>
+      </w:pPr>
+      <w:r>
+        <w:t>Тест</w:t>
+      </w:r>
+      <w:r>
+        <w:t>ировщик</w:t>
       </w:r>
       <w:r>
         <w:t>;</w:t>
@@ -376,40 +307,233 @@
         <w:pStyle w:val="a7"/>
         <w:numPr>
           <w:ilvl w:val="0"/>
-          <w:numId w:val="7"/>
-        </w:numPr>
-        <w:tabs>
-          <w:tab w:val="left" w:pos="993"/>
-        </w:tabs>
-        <w:ind w:left="0" w:firstLine="709"/>
-        <w:jc w:val="both"/>
-      </w:pPr>
-      <w:r>
-        <w:t>Администратор проекта – создатель проекта или его участник</w:t>
-      </w:r>
-      <w:r>
-        <w:t xml:space="preserve"> (а значит он также может иметь должность</w:t>
-      </w:r>
-      <w:r>
-        <w:t>,</w:t>
-      </w:r>
-      <w:r>
-        <w:t xml:space="preserve"> помимо роли)</w:t>
-      </w:r>
-      <w:r>
-        <w:t>, которому уже бывш</w:t>
-      </w:r>
-      <w:r>
-        <w:t>ий</w:t>
-      </w:r>
-      <w:r>
-        <w:t xml:space="preserve"> создател</w:t>
-      </w:r>
-      <w:r>
-        <w:t>ь передал права</w:t>
-      </w:r>
-      <w:r>
-        <w:t xml:space="preserve"> или который просто был им повышен</w:t>
+          <w:numId w:val="29"/>
+        </w:numPr>
+        <w:tabs>
+          <w:tab w:val="left" w:pos="1134"/>
+        </w:tabs>
+        <w:ind w:left="0" w:firstLine="709"/>
+        <w:jc w:val="both"/>
+      </w:pPr>
+      <w:r>
+        <w:t>Менеджер;</w:t>
+      </w:r>
+    </w:p>
+    <w:p>
+      <w:pPr>
+        <w:pStyle w:val="a7"/>
+        <w:numPr>
+          <w:ilvl w:val="0"/>
+          <w:numId w:val="29"/>
+        </w:numPr>
+        <w:tabs>
+          <w:tab w:val="left" w:pos="1134"/>
+        </w:tabs>
+        <w:ind w:left="0" w:firstLine="709"/>
+        <w:jc w:val="both"/>
+      </w:pPr>
+      <w:r>
+        <w:t>Специалист поддержки;</w:t>
+      </w:r>
+    </w:p>
+    <w:p>
+      <w:pPr>
+        <w:pStyle w:val="a7"/>
+        <w:numPr>
+          <w:ilvl w:val="0"/>
+          <w:numId w:val="29"/>
+        </w:numPr>
+        <w:tabs>
+          <w:tab w:val="left" w:pos="1134"/>
+        </w:tabs>
+        <w:ind w:left="0" w:firstLine="709"/>
+        <w:jc w:val="both"/>
+      </w:pPr>
+      <w:r>
+        <w:t>Поставщик ПО;</w:t>
+      </w:r>
+    </w:p>
+    <w:p>
+      <w:pPr>
+        <w:pStyle w:val="a7"/>
+        <w:numPr>
+          <w:ilvl w:val="0"/>
+          <w:numId w:val="29"/>
+        </w:numPr>
+        <w:tabs>
+          <w:tab w:val="left" w:pos="1134"/>
+        </w:tabs>
+        <w:ind w:left="0" w:firstLine="709"/>
+        <w:jc w:val="both"/>
+      </w:pPr>
+      <w:r>
+        <w:t>Пользователь.</w:t>
+      </w:r>
+    </w:p>
+    <w:p>
+      <w:pPr>
+        <w:pStyle w:val="a3"/>
+        <w:numPr>
+          <w:ilvl w:val="0"/>
+          <w:numId w:val="4"/>
+        </w:numPr>
+      </w:pPr>
+      <w:r>
+        <w:t>пользовательские требования</w:t>
+      </w:r>
+    </w:p>
+    <w:p>
+      <w:r>
+        <w:t>//ЮЗЕР СТОРИ заинтересованных лиц 2.1</w:t>
+      </w:r>
+    </w:p>
+    <w:p>
+      <w:pPr>
+        <w:pStyle w:val="a3"/>
+        <w:numPr>
+          <w:ilvl w:val="0"/>
+          <w:numId w:val="4"/>
+        </w:numPr>
+      </w:pPr>
+      <w:r>
+        <w:t>функциональные требования</w:t>
+      </w:r>
+    </w:p>
+    <w:p>
+      <w:r>
+        <w:t>//Что нужно в проге написать, чтобы юзер сторя выполнялась//</w:t>
+      </w:r>
+    </w:p>
+    <w:p>
+      <w:r>
+        <w:lastRenderedPageBreak/>
+        <w:t>//СОВМЕСТИТЬ С П.</w:t>
+      </w:r>
+      <w:r>
+        <w:t>5</w:t>
+      </w:r>
+      <w:r>
+        <w:t xml:space="preserve"> И ДАЛЕЕ//</w:t>
+      </w:r>
+    </w:p>
+    <w:p>
+      <w:pPr>
+        <w:pStyle w:val="a3"/>
+        <w:numPr>
+          <w:ilvl w:val="0"/>
+          <w:numId w:val="4"/>
+        </w:numPr>
+      </w:pPr>
+      <w:r>
+        <w:t>Описание системы</w:t>
+      </w:r>
+    </w:p>
+    <w:p>
+      <w:pPr>
+        <w:pStyle w:val="a7"/>
+        <w:numPr>
+          <w:ilvl w:val="0"/>
+          <w:numId w:val="5"/>
+        </w:numPr>
+        <w:tabs>
+          <w:tab w:val="left" w:pos="993"/>
+        </w:tabs>
+        <w:ind w:left="0" w:firstLine="709"/>
+        <w:jc w:val="both"/>
+      </w:pPr>
+      <w:r>
+        <w:t>Регистрация</w:t>
+      </w:r>
+      <w:r>
+        <w:t>, аутентификация и авторизация пользователей;</w:t>
+      </w:r>
+    </w:p>
+    <w:p>
+      <w:pPr>
+        <w:pStyle w:val="a7"/>
+        <w:numPr>
+          <w:ilvl w:val="0"/>
+          <w:numId w:val="5"/>
+        </w:numPr>
+        <w:tabs>
+          <w:tab w:val="left" w:pos="993"/>
+        </w:tabs>
+        <w:ind w:left="0" w:firstLine="709"/>
+        <w:jc w:val="both"/>
+      </w:pPr>
+      <w:r>
+        <w:t>Функционал для пользователя системы;</w:t>
+      </w:r>
+    </w:p>
+    <w:p>
+      <w:pPr>
+        <w:pStyle w:val="a7"/>
+        <w:numPr>
+          <w:ilvl w:val="0"/>
+          <w:numId w:val="5"/>
+        </w:numPr>
+        <w:tabs>
+          <w:tab w:val="left" w:pos="993"/>
+        </w:tabs>
+        <w:ind w:left="0" w:firstLine="709"/>
+        <w:jc w:val="both"/>
+      </w:pPr>
+      <w:r>
+        <w:t>Функционал для администратора проекта;</w:t>
+      </w:r>
+    </w:p>
+    <w:p>
+      <w:pPr>
+        <w:pStyle w:val="a7"/>
+        <w:numPr>
+          <w:ilvl w:val="0"/>
+          <w:numId w:val="5"/>
+        </w:numPr>
+        <w:tabs>
+          <w:tab w:val="left" w:pos="993"/>
+        </w:tabs>
+        <w:ind w:left="0" w:firstLine="709"/>
+        <w:jc w:val="both"/>
+      </w:pPr>
+      <w:r>
+        <w:t xml:space="preserve">Функционал </w:t>
+      </w:r>
+      <w:r>
+        <w:t>для участника проекта;</w:t>
+      </w:r>
+    </w:p>
+    <w:p>
+      <w:pPr>
+        <w:pStyle w:val="a7"/>
+        <w:numPr>
+          <w:ilvl w:val="0"/>
+          <w:numId w:val="5"/>
+        </w:numPr>
+        <w:tabs>
+          <w:tab w:val="left" w:pos="993"/>
+        </w:tabs>
+        <w:ind w:left="0" w:firstLine="709"/>
+        <w:jc w:val="both"/>
+      </w:pPr>
+      <w:r>
+        <w:t>Функционал для проекта;</w:t>
+      </w:r>
+    </w:p>
+    <w:p>
+      <w:pPr>
+        <w:pStyle w:val="a7"/>
+        <w:numPr>
+          <w:ilvl w:val="0"/>
+          <w:numId w:val="5"/>
+        </w:numPr>
+        <w:tabs>
+          <w:tab w:val="left" w:pos="993"/>
+        </w:tabs>
+        <w:ind w:left="0" w:firstLine="709"/>
+        <w:jc w:val="both"/>
+      </w:pPr>
+      <w:r>
+        <w:t>Функционал оплаты подписки</w:t>
       </w:r>
       <w:r>
         <w:t>.</w:t>
@@ -424,7 +548,160 @@
         </w:numPr>
       </w:pPr>
       <w:r>
-        <w:lastRenderedPageBreak/>
+        <w:t>Типы пользователей</w:t>
+      </w:r>
+    </w:p>
+    <w:p>
+      <w:pPr>
+        <w:pStyle w:val="a7"/>
+        <w:numPr>
+          <w:ilvl w:val="0"/>
+          <w:numId w:val="7"/>
+        </w:numPr>
+        <w:tabs>
+          <w:tab w:val="left" w:pos="993"/>
+        </w:tabs>
+        <w:ind w:left="0" w:firstLine="709"/>
+        <w:jc w:val="both"/>
+      </w:pPr>
+      <w:r>
+        <w:t>Пользователь</w:t>
+      </w:r>
+      <w:r>
+        <w:t xml:space="preserve"> системы</w:t>
+      </w:r>
+      <w:r>
+        <w:t xml:space="preserve"> – любой зарегистрированный участник системы;</w:t>
+      </w:r>
+    </w:p>
+    <w:p>
+      <w:pPr>
+        <w:pStyle w:val="a7"/>
+        <w:numPr>
+          <w:ilvl w:val="0"/>
+          <w:numId w:val="7"/>
+        </w:numPr>
+        <w:tabs>
+          <w:tab w:val="left" w:pos="993"/>
+        </w:tabs>
+        <w:ind w:left="0" w:firstLine="709"/>
+        <w:jc w:val="both"/>
+      </w:pPr>
+      <w:r>
+        <w:t>Менеджер</w:t>
+      </w:r>
+      <w:r>
+        <w:t xml:space="preserve"> системы</w:t>
+      </w:r>
+      <w:r>
+        <w:t xml:space="preserve"> – особый тип пользователя, имеющий доступ ко всем метрикам</w:t>
+      </w:r>
+      <w:r>
+        <w:t xml:space="preserve"> </w:t>
+      </w:r>
+      <w:r>
+        <w:t>проекта и</w:t>
+      </w:r>
+      <w:r>
+        <w:t xml:space="preserve"> некоторым данным</w:t>
+      </w:r>
+      <w:r>
+        <w:t xml:space="preserve"> пользователей, но неспособный изменять их;</w:t>
+      </w:r>
+    </w:p>
+    <w:p>
+      <w:pPr>
+        <w:pStyle w:val="a7"/>
+        <w:numPr>
+          <w:ilvl w:val="0"/>
+          <w:numId w:val="7"/>
+        </w:numPr>
+        <w:tabs>
+          <w:tab w:val="left" w:pos="993"/>
+        </w:tabs>
+        <w:ind w:left="0" w:firstLine="709"/>
+        <w:jc w:val="both"/>
+      </w:pPr>
+      <w:r>
+        <w:t>Администратор системы – особый тип пользователя с расширенными правами менеджера, которому доступно изменение критических данных в системе;</w:t>
+      </w:r>
+    </w:p>
+    <w:p>
+      <w:pPr>
+        <w:pStyle w:val="a7"/>
+        <w:numPr>
+          <w:ilvl w:val="0"/>
+          <w:numId w:val="7"/>
+        </w:numPr>
+        <w:tabs>
+          <w:tab w:val="left" w:pos="993"/>
+        </w:tabs>
+        <w:ind w:left="0" w:firstLine="709"/>
+        <w:jc w:val="both"/>
+      </w:pPr>
+      <w:r>
+        <w:t>Участник проекта – пользователь, присоединившийся к проекту, котор</w:t>
+      </w:r>
+      <w:r>
+        <w:t>ому от администратора проекта может быть присвоена формальная должность, исходя из его обязанностей</w:t>
+      </w:r>
+      <w:r>
+        <w:t>;</w:t>
+      </w:r>
+    </w:p>
+    <w:p>
+      <w:pPr>
+        <w:pStyle w:val="a7"/>
+        <w:numPr>
+          <w:ilvl w:val="0"/>
+          <w:numId w:val="7"/>
+        </w:numPr>
+        <w:tabs>
+          <w:tab w:val="left" w:pos="993"/>
+        </w:tabs>
+        <w:ind w:left="0" w:firstLine="709"/>
+        <w:jc w:val="both"/>
+      </w:pPr>
+      <w:r>
+        <w:t>Администратор проекта – создатель проекта или его участник</w:t>
+      </w:r>
+      <w:r>
+        <w:t xml:space="preserve"> (а значит он также может иметь должность</w:t>
+      </w:r>
+      <w:r>
+        <w:t>,</w:t>
+      </w:r>
+      <w:r>
+        <w:t xml:space="preserve"> помимо роли)</w:t>
+      </w:r>
+      <w:r>
+        <w:t>, которому уже бывш</w:t>
+      </w:r>
+      <w:r>
+        <w:t>ий</w:t>
+      </w:r>
+      <w:r>
+        <w:t xml:space="preserve"> создател</w:t>
+      </w:r>
+      <w:r>
+        <w:t>ь передал права</w:t>
+      </w:r>
+      <w:r>
+        <w:t xml:space="preserve"> или который просто был им повышен</w:t>
+      </w:r>
+      <w:r>
+        <w:t>.</w:t>
+      </w:r>
+    </w:p>
+    <w:p>
+      <w:pPr>
+        <w:pStyle w:val="a5"/>
+        <w:numPr>
+          <w:ilvl w:val="1"/>
+          <w:numId w:val="4"/>
+        </w:numPr>
+      </w:pPr>
+      <w:r>
         <w:t>Регистрация</w:t>
       </w:r>
     </w:p>
@@ -527,7 +804,11 @@
         <w:t>После проверки пароля на валидность и подтверждения</w:t>
       </w:r>
       <w:r>
-        <w:t xml:space="preserve"> почты, пользователю предложат настроить свой профиль (указать сферу интересов, заполнить информацию о себе, добавить больше контактов). Этот процесс можно пропустить и вернуться к нему в любой момент.</w:t>
+        <w:t xml:space="preserve"> почты, пользователю предложат настроить свой профиль (указать сферу интересов, </w:t>
+      </w:r>
+      <w:r>
+        <w:lastRenderedPageBreak/>
+        <w:t>заполнить информацию о себе, добавить больше контактов). Этот процесс можно пропустить и вернуться к нему в любой момент.</w:t>
       </w:r>
     </w:p>
     <w:p>
@@ -865,7 +1146,6 @@
         <w:jc w:val="both"/>
       </w:pPr>
       <w:r>
-        <w:lastRenderedPageBreak/>
         <w:t>Оформить подписку (выбрать из доступных тарифов).</w:t>
       </w:r>
     </w:p>
@@ -942,6 +1222,7 @@
         <w:jc w:val="both"/>
       </w:pPr>
       <w:r>
+        <w:lastRenderedPageBreak/>
         <w:t>Интересы – список сфер деятельности, которые подходят пользователю (на их основе система в первых рядах будет предлагать проекты, друзей)</w:t>
       </w:r>
       <w:r>
@@ -1117,7 +1398,6 @@
         <w:jc w:val="both"/>
       </w:pPr>
       <w:r>
-        <w:lastRenderedPageBreak/>
         <w:t>С</w:t>
       </w:r>
       <w:r>
@@ -1244,7 +1524,11 @@
       </w:pPr>
       <w:r>
         <w:tab/>
-        <w:t>Роль менеджера – собирать и обрабатывать статистику по системе, пользователям и проектам в отдельности. Генерировать отчеты и стратегию дальнейшего развития/действий разработчиков системы по улучшению. Вести новостную ленту приложения, сообщая о грядущих/произошедших изменениях, размещать важные объявления для пользователей системы.</w:t>
+        <w:t xml:space="preserve">Роль менеджера – собирать и обрабатывать статистику по системе, пользователям и проектам в отдельности. Генерировать отчеты и стратегию </w:t>
+      </w:r>
+      <w:r>
+        <w:lastRenderedPageBreak/>
+        <w:t>дальнейшего развития/действий разработчиков системы по улучшению. Вести новостную ленту приложения, сообщая о грядущих/произошедших изменениях, размещать важные объявления для пользователей системы.</w:t>
       </w:r>
     </w:p>
     <w:p>
@@ -1371,125 +1655,128 @@
         <w:jc w:val="both"/>
       </w:pPr>
       <w:r>
+        <w:t>В</w:t>
+      </w:r>
+      <w:r>
+        <w:t>носить изменения в данный проект;</w:t>
+      </w:r>
+    </w:p>
+    <w:p>
+      <w:pPr>
+        <w:pStyle w:val="a7"/>
+        <w:numPr>
+          <w:ilvl w:val="0"/>
+          <w:numId w:val="15"/>
+        </w:numPr>
+        <w:tabs>
+          <w:tab w:val="left" w:pos="993"/>
+        </w:tabs>
+        <w:ind w:left="0" w:firstLine="709"/>
+        <w:jc w:val="both"/>
+      </w:pPr>
+      <w:r>
+        <w:t>П</w:t>
+      </w:r>
+      <w:r>
+        <w:t>росматривать историю изменений в проекте</w:t>
+      </w:r>
+      <w:r>
+        <w:t>;</w:t>
+      </w:r>
+    </w:p>
+    <w:p>
+      <w:pPr>
+        <w:pStyle w:val="a7"/>
+        <w:numPr>
+          <w:ilvl w:val="0"/>
+          <w:numId w:val="15"/>
+        </w:numPr>
+        <w:tabs>
+          <w:tab w:val="left" w:pos="993"/>
+        </w:tabs>
+        <w:ind w:left="0" w:firstLine="709"/>
+        <w:jc w:val="both"/>
+      </w:pPr>
+      <w:r>
+        <w:t>Комментировать изменения и изменения других участников;</w:t>
+      </w:r>
+    </w:p>
+    <w:p>
+      <w:pPr>
+        <w:pStyle w:val="a7"/>
+        <w:numPr>
+          <w:ilvl w:val="0"/>
+          <w:numId w:val="15"/>
+        </w:numPr>
+        <w:tabs>
+          <w:tab w:val="left" w:pos="993"/>
+        </w:tabs>
+        <w:ind w:left="0" w:firstLine="709"/>
+        <w:jc w:val="both"/>
+      </w:pPr>
+      <w:r>
+        <w:t>Взаимодействовать с другими участниками этого проекта;</w:t>
+      </w:r>
+    </w:p>
+    <w:p>
+      <w:pPr>
+        <w:pStyle w:val="a7"/>
+        <w:numPr>
+          <w:ilvl w:val="0"/>
+          <w:numId w:val="15"/>
+        </w:numPr>
+        <w:tabs>
+          <w:tab w:val="left" w:pos="993"/>
+        </w:tabs>
+        <w:ind w:left="0" w:firstLine="709"/>
+        <w:jc w:val="both"/>
+      </w:pPr>
+      <w:r>
+        <w:t>Покинуть проект;</w:t>
+      </w:r>
+    </w:p>
+    <w:p>
+      <w:pPr>
+        <w:pStyle w:val="a7"/>
+        <w:numPr>
+          <w:ilvl w:val="0"/>
+          <w:numId w:val="15"/>
+        </w:numPr>
+        <w:tabs>
+          <w:tab w:val="left" w:pos="993"/>
+        </w:tabs>
+        <w:ind w:left="0" w:firstLine="709"/>
+        <w:jc w:val="both"/>
+      </w:pPr>
+      <w:r>
+        <w:t>Принять участие вместе с командой в оценивании труда, вклада в проект каждого отдельно взятого участника;</w:t>
+      </w:r>
+    </w:p>
+    <w:p>
+      <w:pPr>
+        <w:pStyle w:val="a7"/>
+        <w:numPr>
+          <w:ilvl w:val="0"/>
+          <w:numId w:val="15"/>
+        </w:numPr>
+        <w:tabs>
+          <w:tab w:val="left" w:pos="993"/>
+        </w:tabs>
+        <w:ind w:left="0" w:firstLine="709"/>
+        <w:jc w:val="both"/>
+      </w:pPr>
+      <w:r>
+        <w:t>О</w:t>
+      </w:r>
+      <w:r>
+        <w:t>тслеживать некоторые метрики в проекте (даты</w:t>
+      </w:r>
+      <w:r>
+        <w:t xml:space="preserve"> создания/изменения, количество своего проведенного времени при работе над </w:t>
+      </w:r>
+      <w:r>
         <w:lastRenderedPageBreak/>
-        <w:t>В</w:t>
-      </w:r>
-      <w:r>
-        <w:t>носить изменения в данный проект;</w:t>
-      </w:r>
-    </w:p>
-    <w:p>
-      <w:pPr>
-        <w:pStyle w:val="a7"/>
-        <w:numPr>
-          <w:ilvl w:val="0"/>
-          <w:numId w:val="15"/>
-        </w:numPr>
-        <w:tabs>
-          <w:tab w:val="left" w:pos="993"/>
-        </w:tabs>
-        <w:ind w:left="0" w:firstLine="709"/>
-        <w:jc w:val="both"/>
-      </w:pPr>
-      <w:r>
-        <w:t>П</w:t>
-      </w:r>
-      <w:r>
-        <w:t>росматривать историю изменений в проекте</w:t>
-      </w:r>
-      <w:r>
-        <w:t>;</w:t>
-      </w:r>
-    </w:p>
-    <w:p>
-      <w:pPr>
-        <w:pStyle w:val="a7"/>
-        <w:numPr>
-          <w:ilvl w:val="0"/>
-          <w:numId w:val="15"/>
-        </w:numPr>
-        <w:tabs>
-          <w:tab w:val="left" w:pos="993"/>
-        </w:tabs>
-        <w:ind w:left="0" w:firstLine="709"/>
-        <w:jc w:val="both"/>
-      </w:pPr>
-      <w:r>
-        <w:t>Комментировать изменения и изменения других участников;</w:t>
-      </w:r>
-    </w:p>
-    <w:p>
-      <w:pPr>
-        <w:pStyle w:val="a7"/>
-        <w:numPr>
-          <w:ilvl w:val="0"/>
-          <w:numId w:val="15"/>
-        </w:numPr>
-        <w:tabs>
-          <w:tab w:val="left" w:pos="993"/>
-        </w:tabs>
-        <w:ind w:left="0" w:firstLine="709"/>
-        <w:jc w:val="both"/>
-      </w:pPr>
-      <w:r>
-        <w:t>Взаимодействовать с другими участниками этого проекта;</w:t>
-      </w:r>
-    </w:p>
-    <w:p>
-      <w:pPr>
-        <w:pStyle w:val="a7"/>
-        <w:numPr>
-          <w:ilvl w:val="0"/>
-          <w:numId w:val="15"/>
-        </w:numPr>
-        <w:tabs>
-          <w:tab w:val="left" w:pos="993"/>
-        </w:tabs>
-        <w:ind w:left="0" w:firstLine="709"/>
-        <w:jc w:val="both"/>
-      </w:pPr>
-      <w:r>
-        <w:t>Покинуть проект;</w:t>
-      </w:r>
-    </w:p>
-    <w:p>
-      <w:pPr>
-        <w:pStyle w:val="a7"/>
-        <w:numPr>
-          <w:ilvl w:val="0"/>
-          <w:numId w:val="15"/>
-        </w:numPr>
-        <w:tabs>
-          <w:tab w:val="left" w:pos="993"/>
-        </w:tabs>
-        <w:ind w:left="0" w:firstLine="709"/>
-        <w:jc w:val="both"/>
-      </w:pPr>
-      <w:r>
-        <w:t>Принять участие вместе с командой в оценивании труда, вклада в проект каждого отдельно взятого участника;</w:t>
-      </w:r>
-    </w:p>
-    <w:p>
-      <w:pPr>
-        <w:pStyle w:val="a7"/>
-        <w:numPr>
-          <w:ilvl w:val="0"/>
-          <w:numId w:val="15"/>
-        </w:numPr>
-        <w:tabs>
-          <w:tab w:val="left" w:pos="993"/>
-        </w:tabs>
-        <w:ind w:left="0" w:firstLine="709"/>
-        <w:jc w:val="both"/>
-      </w:pPr>
-      <w:r>
-        <w:t>О</w:t>
-      </w:r>
-      <w:r>
-        <w:t>тслеживать некоторые метрики в проекте (даты</w:t>
-      </w:r>
-      <w:r>
-        <w:t xml:space="preserve"> создания/изменения, количество своего проведенного времени при работе над проектом, стадию, на которой находится участник (иногда в %), если таковые были созданы администратором проекта и на них были распределены задачи для каждого участника</w:t>
+        <w:t>проектом, стадию, на которой находится участник (иногда в %), если таковые были созданы администратором проекта и на них были распределены задачи для каждого участника</w:t>
       </w:r>
       <w:r>
         <w:t>)</w:t>
@@ -1700,7 +1987,6 @@
     </w:p>
     <w:p>
       <w:r>
-        <w:lastRenderedPageBreak/>
         <w:t>У каждого проекта есть свои особенности, но система дает возможность совершать следующее:</w:t>
       </w:r>
     </w:p>
@@ -1793,6 +2079,7 @@
         <w:jc w:val="both"/>
       </w:pPr>
       <w:r>
+        <w:lastRenderedPageBreak/>
         <w:t>Каждый проект в ходе своего существования собирает статистические данные о его участниках (количество изменений, проведенное время) и в соответствии с этим предоставляет его администратору отчеты о деятельности каждого участника.</w:t>
       </w:r>
     </w:p>
@@ -2002,39 +2289,39 @@
     </w:p>
     <w:p>
       <w:r>
+        <w:t>Дополнительная статистика по собственному профилю</w:t>
+      </w:r>
+      <w:r>
+        <w:t xml:space="preserve"> (подробные данные</w:t>
+      </w:r>
+      <w:r>
+        <w:t xml:space="preserve"> о полезности участника в проекте – количество выполненного объема работы к количеству времени, ежедневная активность</w:t>
+      </w:r>
+      <w:r>
+        <w:t>)</w:t>
+      </w:r>
+      <w:r>
+        <w:t>;</w:t>
+      </w:r>
+    </w:p>
+    <w:p>
+      <w:r>
+        <w:t>Получение характерного значка в профиль, который также может отображаться в строке никнейма;</w:t>
+      </w:r>
+    </w:p>
+    <w:p>
+      <w:r>
+        <w:t>Поднятие профиля на несколько позиций при поиске (с фильтрацией и без) команды администратором проекта;</w:t>
+      </w:r>
+    </w:p>
+    <w:p>
+      <w:r>
+        <w:t>Расширенные возможности работы с проектом (доступно больше слотов для собственных проектов и для проектов, в которых пользователь принимает участие);</w:t>
+      </w:r>
+    </w:p>
+    <w:p>
+      <w:r>
         <w:lastRenderedPageBreak/>
-        <w:t>Дополнительная статистика по собственному профилю</w:t>
-      </w:r>
-      <w:r>
-        <w:t xml:space="preserve"> (подробные данные</w:t>
-      </w:r>
-      <w:r>
-        <w:t xml:space="preserve"> о полезности участника в проекте – количество выполненного объема работы к количеству времени, ежедневная активность</w:t>
-      </w:r>
-      <w:r>
-        <w:t>)</w:t>
-      </w:r>
-      <w:r>
-        <w:t>;</w:t>
-      </w:r>
-    </w:p>
-    <w:p>
-      <w:r>
-        <w:t>Получение характерного значка в профиль, который также может отображаться в строке никнейма;</w:t>
-      </w:r>
-    </w:p>
-    <w:p>
-      <w:r>
-        <w:t>Поднятие профиля на несколько позиций при поиске (с фильтрацией и без) команды администратором проекта;</w:t>
-      </w:r>
-    </w:p>
-    <w:p>
-      <w:r>
-        <w:t>Расширенные возможности работы с проектом (доступно больше слотов для собственных проектов и для проектов, в которых пользователь принимает участие);</w:t>
-      </w:r>
-    </w:p>
-    <w:p>
-      <w:r>
         <w:t>Дополнительная статистика по проекту, в работе которого пользователь принимает участие (как на правах администратора, так и на правах участника);</w:t>
       </w:r>
     </w:p>
@@ -2092,16 +2379,16 @@
         <w:t>Учитывая проведенное время в системе, количество потраченных ресурсов и объем выполненной полезной работы, у каждого пользователя будет вычисляться показатель «полезности», высокие значения которого позволят попасть в топ-таблицу таких же самых «полезных» участников. Данный рейтинг не будет иметь какой-то определенной силы в системе, так как планируется в качестве мотивирующего фактора для участника.</w:t>
       </w:r>
       <w:r>
-        <w:t xml:space="preserve"> Чтобы </w:t>
+        <w:t xml:space="preserve"> Чтобы соблюдать честность и сменяемость этой таблицы, рейтинг будет собираться заново раз в определенный срок (месяц, квартал, …).</w:t>
+      </w:r>
+    </w:p>
+    <w:p>
+      <w:r>
+        <w:t xml:space="preserve">А также должен быть реализован функционал подведения итогов в конце года, когда каждому пользователю будет предоставлен уникальный и персонализированный подведенный итог по некоторым его статистическим данным (количество выполненных задач/объема работы, время, проведенное при работе над проектом или время, проведенное за общением с участниками и т.п.). В зависимости от выданных данных пользователю будет генерироваться краткое описание его деятельности за год, например «Общительный» - за большое время в переписке (выгодно для менеджеров, </w:t>
       </w:r>
       <w:r>
         <w:lastRenderedPageBreak/>
-        <w:t>соблюдать честность и сменяемость этой таблицы, рейтинг будет собираться заново раз в определенный срок (месяц, квартал, …).</w:t>
-      </w:r>
-    </w:p>
-    <w:p>
-      <w:r>
-        <w:t>А также должен быть реализован функционал подведения итогов в конце года, когда каждому пользователю будет предоставлен уникальный и персонализированный подведенный итог по некоторым его статистическим данным (количество выполненных задач/объема работы, время, проведенное при работе над проектом или время, проведенное за общением с участниками и т.п.). В зависимости от выданных данных пользователю будет генерироваться краткое описание его деятельности за год, например «Общительный» - за большое время в переписке (выгодно для менеджеров, лидеров команд), «Трудяга» - за выполнения наибольшего числа работ в проекте по сравнению с другими (10000 строк кода для программистов или</w:t>
+        <w:t>лидеров команд), «Трудяга» - за выполнения наибольшего числа работ в проекте по сравнению с другими (10000 строк кода для программистов или</w:t>
       </w:r>
       <w:r>
         <w:t xml:space="preserve"> 100 графических работ дизайнеров и т.п.</w:t>
@@ -2379,7 +2666,6 @@
         </w:numPr>
       </w:pPr>
       <w:r>
-        <w:lastRenderedPageBreak/>
         <w:t>предлагаемый стек технологий</w:t>
       </w:r>
     </w:p>
@@ -2443,6 +2729,7 @@
         <w:jc w:val="both"/>
       </w:pPr>
       <w:r>
+        <w:lastRenderedPageBreak/>
         <w:t>Десктопное приложение</w:t>
       </w:r>
     </w:p>
@@ -3223,6 +3510,119 @@
     </w:lvl>
   </w:abstractNum>
   <w:abstractNum w:abstractNumId="5" w15:restartNumberingAfterBreak="0">
+    <w:nsid w:val="267E7265"/>
+    <w:multiLevelType w:val="hybridMultilevel"/>
+    <w:tmpl w:val="A98E2FB8"/>
+    <w:lvl w:ilvl="0" w:tplc="04190001">
+      <w:start w:val="1"/>
+      <w:numFmt w:val="bullet"/>
+      <w:lvlText w:val=""/>
+      <w:lvlJc w:val="left"/>
+      <w:pPr>
+        <w:ind w:left="1069" w:hanging="360"/>
+      </w:pPr>
+      <w:rPr>
+        <w:rFonts w:ascii="Symbol" w:hAnsi="Symbol" w:hint="default"/>
+      </w:rPr>
+    </w:lvl>
+    <w:lvl w:ilvl="1" w:tplc="04190003" w:tentative="1">
+      <w:start w:val="1"/>
+      <w:numFmt w:val="bullet"/>
+      <w:lvlText w:val="o"/>
+      <w:lvlJc w:val="left"/>
+      <w:pPr>
+        <w:ind w:left="1789" w:hanging="360"/>
+      </w:pPr>
+      <w:rPr>
+        <w:rFonts w:ascii="Courier New" w:hAnsi="Courier New" w:cs="Courier New" w:hint="default"/>
+      </w:rPr>
+    </w:lvl>
+    <w:lvl w:ilvl="2" w:tplc="04190005" w:tentative="1">
+      <w:start w:val="1"/>
+      <w:numFmt w:val="bullet"/>
+      <w:lvlText w:val=""/>
+      <w:lvlJc w:val="left"/>
+      <w:pPr>
+        <w:ind w:left="2509" w:hanging="360"/>
+      </w:pPr>
+      <w:rPr>
+        <w:rFonts w:ascii="Wingdings" w:hAnsi="Wingdings" w:hint="default"/>
+      </w:rPr>
+    </w:lvl>
+    <w:lvl w:ilvl="3" w:tplc="04190001" w:tentative="1">
+      <w:start w:val="1"/>
+      <w:numFmt w:val="bullet"/>
+      <w:lvlText w:val=""/>
+      <w:lvlJc w:val="left"/>
+      <w:pPr>
+        <w:ind w:left="3229" w:hanging="360"/>
+      </w:pPr>
+      <w:rPr>
+        <w:rFonts w:ascii="Symbol" w:hAnsi="Symbol" w:hint="default"/>
+      </w:rPr>
+    </w:lvl>
+    <w:lvl w:ilvl="4" w:tplc="04190003" w:tentative="1">
+      <w:start w:val="1"/>
+      <w:numFmt w:val="bullet"/>
+      <w:lvlText w:val="o"/>
+      <w:lvlJc w:val="left"/>
+      <w:pPr>
+        <w:ind w:left="3949" w:hanging="360"/>
+      </w:pPr>
+      <w:rPr>
+        <w:rFonts w:ascii="Courier New" w:hAnsi="Courier New" w:cs="Courier New" w:hint="default"/>
+      </w:rPr>
+    </w:lvl>
+    <w:lvl w:ilvl="5" w:tplc="04190005" w:tentative="1">
+      <w:start w:val="1"/>
+      <w:numFmt w:val="bullet"/>
+      <w:lvlText w:val=""/>
+      <w:lvlJc w:val="left"/>
+      <w:pPr>
+        <w:ind w:left="4669" w:hanging="360"/>
+      </w:pPr>
+      <w:rPr>
+        <w:rFonts w:ascii="Wingdings" w:hAnsi="Wingdings" w:hint="default"/>
+      </w:rPr>
+    </w:lvl>
+    <w:lvl w:ilvl="6" w:tplc="04190001" w:tentative="1">
+      <w:start w:val="1"/>
+      <w:numFmt w:val="bullet"/>
+      <w:lvlText w:val=""/>
+      <w:lvlJc w:val="left"/>
+      <w:pPr>
+        <w:ind w:left="5389" w:hanging="360"/>
+      </w:pPr>
+      <w:rPr>
+        <w:rFonts w:ascii="Symbol" w:hAnsi="Symbol" w:hint="default"/>
+      </w:rPr>
+    </w:lvl>
+    <w:lvl w:ilvl="7" w:tplc="04190003" w:tentative="1">
+      <w:start w:val="1"/>
+      <w:numFmt w:val="bullet"/>
+      <w:lvlText w:val="o"/>
+      <w:lvlJc w:val="left"/>
+      <w:pPr>
+        <w:ind w:left="6109" w:hanging="360"/>
+      </w:pPr>
+      <w:rPr>
+        <w:rFonts w:ascii="Courier New" w:hAnsi="Courier New" w:cs="Courier New" w:hint="default"/>
+      </w:rPr>
+    </w:lvl>
+    <w:lvl w:ilvl="8" w:tplc="04190005" w:tentative="1">
+      <w:start w:val="1"/>
+      <w:numFmt w:val="bullet"/>
+      <w:lvlText w:val=""/>
+      <w:lvlJc w:val="left"/>
+      <w:pPr>
+        <w:ind w:left="6829" w:hanging="360"/>
+      </w:pPr>
+      <w:rPr>
+        <w:rFonts w:ascii="Wingdings" w:hAnsi="Wingdings" w:hint="default"/>
+      </w:rPr>
+    </w:lvl>
+  </w:abstractNum>
+  <w:abstractNum w:abstractNumId="6" w15:restartNumberingAfterBreak="0">
     <w:nsid w:val="28940021"/>
     <w:multiLevelType w:val="hybridMultilevel"/>
     <w:tmpl w:val="61E406CE"/>
@@ -3334,7 +3734,7 @@
       </w:rPr>
     </w:lvl>
   </w:abstractNum>
-  <w:abstractNum w:abstractNumId="6" w15:restartNumberingAfterBreak="0">
+  <w:abstractNum w:abstractNumId="7" w15:restartNumberingAfterBreak="0">
     <w:nsid w:val="2A8A2982"/>
     <w:multiLevelType w:val="hybridMultilevel"/>
     <w:tmpl w:val="D9A89E48"/>
@@ -3446,7 +3846,7 @@
       </w:rPr>
     </w:lvl>
   </w:abstractNum>
-  <w:abstractNum w:abstractNumId="7" w15:restartNumberingAfterBreak="0">
+  <w:abstractNum w:abstractNumId="8" w15:restartNumberingAfterBreak="0">
     <w:nsid w:val="2DA42AA1"/>
     <w:multiLevelType w:val="hybridMultilevel"/>
     <w:tmpl w:val="507283BE"/>
@@ -3558,7 +3958,120 @@
       </w:rPr>
     </w:lvl>
   </w:abstractNum>
-  <w:abstractNum w:abstractNumId="8" w15:restartNumberingAfterBreak="0">
+  <w:abstractNum w:abstractNumId="9" w15:restartNumberingAfterBreak="0">
+    <w:nsid w:val="306C539C"/>
+    <w:multiLevelType w:val="hybridMultilevel"/>
+    <w:tmpl w:val="3B8CD284"/>
+    <w:lvl w:ilvl="0" w:tplc="0419000F">
+      <w:start w:val="1"/>
+      <w:numFmt w:val="decimal"/>
+      <w:lvlText w:val="%1."/>
+      <w:lvlJc w:val="left"/>
+      <w:pPr>
+        <w:ind w:left="1069" w:hanging="360"/>
+      </w:pPr>
+      <w:rPr>
+        <w:rFonts w:hint="default"/>
+      </w:rPr>
+    </w:lvl>
+    <w:lvl w:ilvl="1" w:tplc="FFFFFFFF" w:tentative="1">
+      <w:start w:val="1"/>
+      <w:numFmt w:val="bullet"/>
+      <w:lvlText w:val="o"/>
+      <w:lvlJc w:val="left"/>
+      <w:pPr>
+        <w:ind w:left="1789" w:hanging="360"/>
+      </w:pPr>
+      <w:rPr>
+        <w:rFonts w:ascii="Courier New" w:hAnsi="Courier New" w:cs="Courier New" w:hint="default"/>
+      </w:rPr>
+    </w:lvl>
+    <w:lvl w:ilvl="2" w:tplc="FFFFFFFF" w:tentative="1">
+      <w:start w:val="1"/>
+      <w:numFmt w:val="bullet"/>
+      <w:lvlText w:val=""/>
+      <w:lvlJc w:val="left"/>
+      <w:pPr>
+        <w:ind w:left="2509" w:hanging="360"/>
+      </w:pPr>
+      <w:rPr>
+        <w:rFonts w:ascii="Wingdings" w:hAnsi="Wingdings" w:hint="default"/>
+      </w:rPr>
+    </w:lvl>
+    <w:lvl w:ilvl="3" w:tplc="FFFFFFFF" w:tentative="1">
+      <w:start w:val="1"/>
+      <w:numFmt w:val="bullet"/>
+      <w:lvlText w:val=""/>
+      <w:lvlJc w:val="left"/>
+      <w:pPr>
+        <w:ind w:left="3229" w:hanging="360"/>
+      </w:pPr>
+      <w:rPr>
+        <w:rFonts w:ascii="Symbol" w:hAnsi="Symbol" w:hint="default"/>
+      </w:rPr>
+    </w:lvl>
+    <w:lvl w:ilvl="4" w:tplc="FFFFFFFF" w:tentative="1">
+      <w:start w:val="1"/>
+      <w:numFmt w:val="bullet"/>
+      <w:lvlText w:val="o"/>
+      <w:lvlJc w:val="left"/>
+      <w:pPr>
+        <w:ind w:left="3949" w:hanging="360"/>
+      </w:pPr>
+      <w:rPr>
+        <w:rFonts w:ascii="Courier New" w:hAnsi="Courier New" w:cs="Courier New" w:hint="default"/>
+      </w:rPr>
+    </w:lvl>
+    <w:lvl w:ilvl="5" w:tplc="FFFFFFFF" w:tentative="1">
+      <w:start w:val="1"/>
+      <w:numFmt w:val="bullet"/>
+      <w:lvlText w:val=""/>
+      <w:lvlJc w:val="left"/>
+      <w:pPr>
+        <w:ind w:left="4669" w:hanging="360"/>
+      </w:pPr>
+      <w:rPr>
+        <w:rFonts w:ascii="Wingdings" w:hAnsi="Wingdings" w:hint="default"/>
+      </w:rPr>
+    </w:lvl>
+    <w:lvl w:ilvl="6" w:tplc="FFFFFFFF" w:tentative="1">
+      <w:start w:val="1"/>
+      <w:numFmt w:val="bullet"/>
+      <w:lvlText w:val=""/>
+      <w:lvlJc w:val="left"/>
+      <w:pPr>
+        <w:ind w:left="5389" w:hanging="360"/>
+      </w:pPr>
+      <w:rPr>
+        <w:rFonts w:ascii="Symbol" w:hAnsi="Symbol" w:hint="default"/>
+      </w:rPr>
+    </w:lvl>
+    <w:lvl w:ilvl="7" w:tplc="FFFFFFFF" w:tentative="1">
+      <w:start w:val="1"/>
+      <w:numFmt w:val="bullet"/>
+      <w:lvlText w:val="o"/>
+      <w:lvlJc w:val="left"/>
+      <w:pPr>
+        <w:ind w:left="6109" w:hanging="360"/>
+      </w:pPr>
+      <w:rPr>
+        <w:rFonts w:ascii="Courier New" w:hAnsi="Courier New" w:cs="Courier New" w:hint="default"/>
+      </w:rPr>
+    </w:lvl>
+    <w:lvl w:ilvl="8" w:tplc="FFFFFFFF" w:tentative="1">
+      <w:start w:val="1"/>
+      <w:numFmt w:val="bullet"/>
+      <w:lvlText w:val=""/>
+      <w:lvlJc w:val="left"/>
+      <w:pPr>
+        <w:ind w:left="6829" w:hanging="360"/>
+      </w:pPr>
+      <w:rPr>
+        <w:rFonts w:ascii="Wingdings" w:hAnsi="Wingdings" w:hint="default"/>
+      </w:rPr>
+    </w:lvl>
+  </w:abstractNum>
+  <w:abstractNum w:abstractNumId="10" w15:restartNumberingAfterBreak="0">
     <w:nsid w:val="346424A1"/>
     <w:multiLevelType w:val="hybridMultilevel"/>
     <w:tmpl w:val="BFDAC9C6"/>
@@ -3671,7 +4184,7 @@
       </w:rPr>
     </w:lvl>
   </w:abstractNum>
-  <w:abstractNum w:abstractNumId="9" w15:restartNumberingAfterBreak="0">
+  <w:abstractNum w:abstractNumId="11" w15:restartNumberingAfterBreak="0">
     <w:nsid w:val="383A3CB3"/>
     <w:multiLevelType w:val="hybridMultilevel"/>
     <w:tmpl w:val="80826C60"/>
@@ -3760,7 +4273,96 @@
       </w:pPr>
     </w:lvl>
   </w:abstractNum>
-  <w:abstractNum w:abstractNumId="10" w15:restartNumberingAfterBreak="0">
+  <w:abstractNum w:abstractNumId="12" w15:restartNumberingAfterBreak="0">
+    <w:nsid w:val="3AA057B4"/>
+    <w:multiLevelType w:val="hybridMultilevel"/>
+    <w:tmpl w:val="B5E23DFC"/>
+    <w:lvl w:ilvl="0" w:tplc="844A9F44">
+      <w:start w:val="1"/>
+      <w:numFmt w:val="russianLower"/>
+      <w:lvlText w:val="%1)"/>
+      <w:lvlJc w:val="left"/>
+      <w:pPr>
+        <w:ind w:left="1429" w:hanging="360"/>
+      </w:pPr>
+      <w:rPr>
+        <w:rFonts w:hint="default"/>
+      </w:rPr>
+    </w:lvl>
+    <w:lvl w:ilvl="1" w:tplc="04190019" w:tentative="1">
+      <w:start w:val="1"/>
+      <w:numFmt w:val="lowerLetter"/>
+      <w:lvlText w:val="%2."/>
+      <w:lvlJc w:val="left"/>
+      <w:pPr>
+        <w:ind w:left="2149" w:hanging="360"/>
+      </w:pPr>
+    </w:lvl>
+    <w:lvl w:ilvl="2" w:tplc="0419001B" w:tentative="1">
+      <w:start w:val="1"/>
+      <w:numFmt w:val="lowerRoman"/>
+      <w:lvlText w:val="%3."/>
+      <w:lvlJc w:val="right"/>
+      <w:pPr>
+        <w:ind w:left="2869" w:hanging="180"/>
+      </w:pPr>
+    </w:lvl>
+    <w:lvl w:ilvl="3" w:tplc="0419000F" w:tentative="1">
+      <w:start w:val="1"/>
+      <w:numFmt w:val="decimal"/>
+      <w:lvlText w:val="%4."/>
+      <w:lvlJc w:val="left"/>
+      <w:pPr>
+        <w:ind w:left="3589" w:hanging="360"/>
+      </w:pPr>
+    </w:lvl>
+    <w:lvl w:ilvl="4" w:tplc="04190019" w:tentative="1">
+      <w:start w:val="1"/>
+      <w:numFmt w:val="lowerLetter"/>
+      <w:lvlText w:val="%5."/>
+      <w:lvlJc w:val="left"/>
+      <w:pPr>
+        <w:ind w:left="4309" w:hanging="360"/>
+      </w:pPr>
+    </w:lvl>
+    <w:lvl w:ilvl="5" w:tplc="0419001B" w:tentative="1">
+      <w:start w:val="1"/>
+      <w:numFmt w:val="lowerRoman"/>
+      <w:lvlText w:val="%6."/>
+      <w:lvlJc w:val="right"/>
+      <w:pPr>
+        <w:ind w:left="5029" w:hanging="180"/>
+      </w:pPr>
+    </w:lvl>
+    <w:lvl w:ilvl="6" w:tplc="0419000F" w:tentative="1">
+      <w:start w:val="1"/>
+      <w:numFmt w:val="decimal"/>
+      <w:lvlText w:val="%7."/>
+      <w:lvlJc w:val="left"/>
+      <w:pPr>
+        <w:ind w:left="5749" w:hanging="360"/>
+      </w:pPr>
+    </w:lvl>
+    <w:lvl w:ilvl="7" w:tplc="04190019" w:tentative="1">
+      <w:start w:val="1"/>
+      <w:numFmt w:val="lowerLetter"/>
+      <w:lvlText w:val="%8."/>
+      <w:lvlJc w:val="left"/>
+      <w:pPr>
+        <w:ind w:left="6469" w:hanging="360"/>
+      </w:pPr>
+    </w:lvl>
+    <w:lvl w:ilvl="8" w:tplc="0419001B" w:tentative="1">
+      <w:start w:val="1"/>
+      <w:numFmt w:val="lowerRoman"/>
+      <w:lvlText w:val="%9."/>
+      <w:lvlJc w:val="right"/>
+      <w:pPr>
+        <w:ind w:left="7189" w:hanging="180"/>
+      </w:pPr>
+    </w:lvl>
+  </w:abstractNum>
+  <w:abstractNum w:abstractNumId="13" w15:restartNumberingAfterBreak="0">
     <w:nsid w:val="3B8A5EE8"/>
     <w:multiLevelType w:val="hybridMultilevel"/>
     <w:tmpl w:val="37DAF098"/>
@@ -3872,7 +4474,7 @@
       </w:rPr>
     </w:lvl>
   </w:abstractNum>
-  <w:abstractNum w:abstractNumId="11" w15:restartNumberingAfterBreak="0">
+  <w:abstractNum w:abstractNumId="14" w15:restartNumberingAfterBreak="0">
     <w:nsid w:val="3EB846BD"/>
     <w:multiLevelType w:val="hybridMultilevel"/>
     <w:tmpl w:val="37AE6804"/>
@@ -3984,7 +4586,7 @@
       </w:rPr>
     </w:lvl>
   </w:abstractNum>
-  <w:abstractNum w:abstractNumId="12" w15:restartNumberingAfterBreak="0">
+  <w:abstractNum w:abstractNumId="15" w15:restartNumberingAfterBreak="0">
     <w:nsid w:val="48AC2951"/>
     <w:multiLevelType w:val="hybridMultilevel"/>
     <w:tmpl w:val="4EC441E4"/>
@@ -4096,7 +4698,7 @@
       </w:rPr>
     </w:lvl>
   </w:abstractNum>
-  <w:abstractNum w:abstractNumId="13" w15:restartNumberingAfterBreak="0">
+  <w:abstractNum w:abstractNumId="16" w15:restartNumberingAfterBreak="0">
     <w:nsid w:val="50476D0A"/>
     <w:multiLevelType w:val="hybridMultilevel"/>
     <w:tmpl w:val="5F14084E"/>
@@ -4208,7 +4810,7 @@
       </w:rPr>
     </w:lvl>
   </w:abstractNum>
-  <w:abstractNum w:abstractNumId="14" w15:restartNumberingAfterBreak="0">
+  <w:abstractNum w:abstractNumId="17" w15:restartNumberingAfterBreak="0">
     <w:nsid w:val="50D54798"/>
     <w:multiLevelType w:val="hybridMultilevel"/>
     <w:tmpl w:val="AD7C18D4"/>
@@ -4320,7 +4922,7 @@
       </w:rPr>
     </w:lvl>
   </w:abstractNum>
-  <w:abstractNum w:abstractNumId="15" w15:restartNumberingAfterBreak="0">
+  <w:abstractNum w:abstractNumId="18" w15:restartNumberingAfterBreak="0">
     <w:nsid w:val="52E85BEE"/>
     <w:multiLevelType w:val="hybridMultilevel"/>
     <w:tmpl w:val="02523CB6"/>
@@ -4432,7 +5034,7 @@
       </w:rPr>
     </w:lvl>
   </w:abstractNum>
-  <w:abstractNum w:abstractNumId="16" w15:restartNumberingAfterBreak="0">
+  <w:abstractNum w:abstractNumId="19" w15:restartNumberingAfterBreak="0">
     <w:nsid w:val="543D7F77"/>
     <w:multiLevelType w:val="hybridMultilevel"/>
     <w:tmpl w:val="034CB662"/>
@@ -4544,7 +5146,7 @@
       </w:rPr>
     </w:lvl>
   </w:abstractNum>
-  <w:abstractNum w:abstractNumId="17" w15:restartNumberingAfterBreak="0">
+  <w:abstractNum w:abstractNumId="20" w15:restartNumberingAfterBreak="0">
     <w:nsid w:val="6011461A"/>
     <w:multiLevelType w:val="hybridMultilevel"/>
     <w:tmpl w:val="4350B58A"/>
@@ -4656,7 +5258,7 @@
       </w:rPr>
     </w:lvl>
   </w:abstractNum>
-  <w:abstractNum w:abstractNumId="18" w15:restartNumberingAfterBreak="0">
+  <w:abstractNum w:abstractNumId="21" w15:restartNumberingAfterBreak="0">
     <w:nsid w:val="65216DA2"/>
     <w:multiLevelType w:val="hybridMultilevel"/>
     <w:tmpl w:val="3AB820CE"/>
@@ -4769,7 +5371,7 @@
       </w:rPr>
     </w:lvl>
   </w:abstractNum>
-  <w:abstractNum w:abstractNumId="19" w15:restartNumberingAfterBreak="0">
+  <w:abstractNum w:abstractNumId="22" w15:restartNumberingAfterBreak="0">
     <w:nsid w:val="68666C29"/>
     <w:multiLevelType w:val="hybridMultilevel"/>
     <w:tmpl w:val="655852DC"/>
@@ -4882,7 +5484,7 @@
       </w:rPr>
     </w:lvl>
   </w:abstractNum>
-  <w:abstractNum w:abstractNumId="20" w15:restartNumberingAfterBreak="0">
+  <w:abstractNum w:abstractNumId="23" w15:restartNumberingAfterBreak="0">
     <w:nsid w:val="68D45474"/>
     <w:multiLevelType w:val="hybridMultilevel"/>
     <w:tmpl w:val="8AA2D0BA"/>
@@ -4997,7 +5599,7 @@
       </w:rPr>
     </w:lvl>
   </w:abstractNum>
-  <w:abstractNum w:abstractNumId="21" w15:restartNumberingAfterBreak="0">
+  <w:abstractNum w:abstractNumId="24" w15:restartNumberingAfterBreak="0">
     <w:nsid w:val="75755276"/>
     <w:multiLevelType w:val="hybridMultilevel"/>
     <w:tmpl w:val="C28C2758"/>
@@ -5109,7 +5711,7 @@
       </w:rPr>
     </w:lvl>
   </w:abstractNum>
-  <w:abstractNum w:abstractNumId="22" w15:restartNumberingAfterBreak="0">
+  <w:abstractNum w:abstractNumId="25" w15:restartNumberingAfterBreak="0">
     <w:nsid w:val="79AC08B2"/>
     <w:multiLevelType w:val="multilevel"/>
     <w:tmpl w:val="F95609BE"/>
@@ -5232,7 +5834,7 @@
       </w:rPr>
     </w:lvl>
   </w:abstractNum>
-  <w:abstractNum w:abstractNumId="23" w15:restartNumberingAfterBreak="0">
+  <w:abstractNum w:abstractNumId="26" w15:restartNumberingAfterBreak="0">
     <w:nsid w:val="7AD1058B"/>
     <w:multiLevelType w:val="hybridMultilevel"/>
     <w:tmpl w:val="B7A4A72C"/>
@@ -5344,7 +5946,7 @@
       </w:rPr>
     </w:lvl>
   </w:abstractNum>
-  <w:abstractNum w:abstractNumId="24" w15:restartNumberingAfterBreak="0">
+  <w:abstractNum w:abstractNumId="27" w15:restartNumberingAfterBreak="0">
     <w:nsid w:val="7BFC4D84"/>
     <w:multiLevelType w:val="hybridMultilevel"/>
     <w:tmpl w:val="0C9402F6"/>
@@ -5456,7 +6058,7 @@
       </w:rPr>
     </w:lvl>
   </w:abstractNum>
-  <w:abstractNum w:abstractNumId="25" w15:restartNumberingAfterBreak="0">
+  <w:abstractNum w:abstractNumId="28" w15:restartNumberingAfterBreak="0">
     <w:nsid w:val="7D0D20F7"/>
     <w:multiLevelType w:val="hybridMultilevel"/>
     <w:tmpl w:val="4482AA5C"/>
@@ -5570,31 +6172,31 @@
     </w:lvl>
   </w:abstractNum>
   <w:num w:numId="1" w16cid:durableId="1368096515">
-    <w:abstractNumId w:val="19"/>
+    <w:abstractNumId w:val="22"/>
   </w:num>
   <w:num w:numId="2" w16cid:durableId="1318801852">
-    <w:abstractNumId w:val="23"/>
+    <w:abstractNumId w:val="26"/>
   </w:num>
   <w:num w:numId="3" w16cid:durableId="1600791240">
     <w:abstractNumId w:val="2"/>
   </w:num>
   <w:num w:numId="4" w16cid:durableId="447942074">
-    <w:abstractNumId w:val="22"/>
+    <w:abstractNumId w:val="25"/>
   </w:num>
   <w:num w:numId="5" w16cid:durableId="1353607612">
-    <w:abstractNumId w:val="9"/>
+    <w:abstractNumId w:val="11"/>
   </w:num>
   <w:num w:numId="6" w16cid:durableId="1877084629">
-    <w:abstractNumId w:val="18"/>
+    <w:abstractNumId w:val="21"/>
   </w:num>
   <w:num w:numId="7" w16cid:durableId="1390230844">
-    <w:abstractNumId w:val="21"/>
+    <w:abstractNumId w:val="24"/>
   </w:num>
   <w:num w:numId="8" w16cid:durableId="801532161">
     <w:abstractNumId w:val="4"/>
   </w:num>
   <w:num w:numId="9" w16cid:durableId="1703557437">
-    <w:abstractNumId w:val="25"/>
+    <w:abstractNumId w:val="28"/>
   </w:num>
   <w:num w:numId="10" w16cid:durableId="490684623">
     <w:abstractNumId w:val="1"/>
@@ -5603,49 +6205,58 @@
     <w:abstractNumId w:val="3"/>
   </w:num>
   <w:num w:numId="12" w16cid:durableId="1454904864">
+    <w:abstractNumId w:val="19"/>
+  </w:num>
+  <w:num w:numId="13" w16cid:durableId="1701083372">
+    <w:abstractNumId w:val="18"/>
+  </w:num>
+  <w:num w:numId="14" w16cid:durableId="892738468">
+    <w:abstractNumId w:val="13"/>
+  </w:num>
+  <w:num w:numId="15" w16cid:durableId="1303148620">
     <w:abstractNumId w:val="16"/>
   </w:num>
-  <w:num w:numId="13" w16cid:durableId="1701083372">
-    <w:abstractNumId w:val="15"/>
-  </w:num>
-  <w:num w:numId="14" w16cid:durableId="892738468">
-    <w:abstractNumId w:val="10"/>
-  </w:num>
-  <w:num w:numId="15" w16cid:durableId="1303148620">
-    <w:abstractNumId w:val="13"/>
-  </w:num>
   <w:num w:numId="16" w16cid:durableId="205878387">
-    <w:abstractNumId w:val="11"/>
+    <w:abstractNumId w:val="14"/>
   </w:num>
   <w:num w:numId="17" w16cid:durableId="1203246214">
     <w:abstractNumId w:val="0"/>
   </w:num>
   <w:num w:numId="18" w16cid:durableId="1130321046">
-    <w:abstractNumId w:val="14"/>
+    <w:abstractNumId w:val="17"/>
   </w:num>
   <w:num w:numId="19" w16cid:durableId="1745447296">
+    <w:abstractNumId w:val="8"/>
+  </w:num>
+  <w:num w:numId="20" w16cid:durableId="639073871">
     <w:abstractNumId w:val="7"/>
   </w:num>
-  <w:num w:numId="20" w16cid:durableId="639073871">
+  <w:num w:numId="21" w16cid:durableId="2077774362">
+    <w:abstractNumId w:val="27"/>
+  </w:num>
+  <w:num w:numId="22" w16cid:durableId="1816609146">
+    <w:abstractNumId w:val="10"/>
+  </w:num>
+  <w:num w:numId="23" w16cid:durableId="1038628698">
+    <w:abstractNumId w:val="15"/>
+  </w:num>
+  <w:num w:numId="24" w16cid:durableId="213124870">
     <w:abstractNumId w:val="6"/>
   </w:num>
-  <w:num w:numId="21" w16cid:durableId="2077774362">
-    <w:abstractNumId w:val="24"/>
+  <w:num w:numId="25" w16cid:durableId="299383113">
+    <w:abstractNumId w:val="20"/>
   </w:num>
-  <w:num w:numId="22" w16cid:durableId="1816609146">
-    <w:abstractNumId w:val="8"/>
+  <w:num w:numId="26" w16cid:durableId="487358153">
+    <w:abstractNumId w:val="23"/>
   </w:num>
-  <w:num w:numId="23" w16cid:durableId="1038628698">
+  <w:num w:numId="27" w16cid:durableId="1776242360">
     <w:abstractNumId w:val="12"/>
   </w:num>
-  <w:num w:numId="24" w16cid:durableId="213124870">
+  <w:num w:numId="28" w16cid:durableId="459104920">
     <w:abstractNumId w:val="5"/>
   </w:num>
-  <w:num w:numId="25" w16cid:durableId="299383113">
-    <w:abstractNumId w:val="17"/>
-  </w:num>
-  <w:num w:numId="26" w16cid:durableId="487358153">
-    <w:abstractNumId w:val="20"/>
+  <w:num w:numId="29" w16cid:durableId="1211454193">
+    <w:abstractNumId w:val="9"/>
   </w:num>
 </w:numbering>
 </file>

</xml_diff>